<commit_message>
Merges and extracts v01
</commit_message>
<xml_diff>
--- a/UseCases/UseCases.docx
+++ b/UseCases/UseCases.docx
@@ -32,12 +32,14 @@
       <w:pPr>
         <w:pStyle w:val="a4"/>
       </w:pPr>
+      <w:proofErr w:type="spellStart"/>
       <w:r>
         <w:rPr>
           <w:lang w:val="en-US"/>
         </w:rPr>
         <w:t>GymBuddy</w:t>
       </w:r>
+      <w:proofErr w:type="spellEnd"/>
     </w:p>
     <w:p>
       <w:r>
@@ -272,6 +274,7 @@
         </w:rPr>
         <w:t xml:space="preserve">μας αναπτύσσεται στο </w:t>
       </w:r>
+      <w:proofErr w:type="spellStart"/>
       <w:r>
         <w:rPr>
           <w:i/>
@@ -281,6 +284,7 @@
         </w:rPr>
         <w:t>Github</w:t>
       </w:r>
+      <w:proofErr w:type="spellEnd"/>
       <w:r>
         <w:rPr>
           <w:i/>
@@ -3194,8 +3198,13 @@
         <w:spacing w:line="259" w:lineRule="auto"/>
       </w:pPr>
       <w:r>
-        <w:t>Ο αθλητής κάνει upload</w:t>
-      </w:r>
+        <w:t xml:space="preserve">Ο αθλητής κάνει </w:t>
+      </w:r>
+      <w:proofErr w:type="spellStart"/>
+      <w:r>
+        <w:t>upload</w:t>
+      </w:r>
+      <w:proofErr w:type="spellEnd"/>
       <w:r>
         <w:t xml:space="preserve"> </w:t>
       </w:r>

</xml_diff>

<commit_message>
Small change Aris UseCase
</commit_message>
<xml_diff>
--- a/UseCases/UseCases.docx
+++ b/UseCases/UseCases.docx
@@ -5,15 +5,21 @@
     <w:p>
       <w:pPr>
         <w:pStyle w:val="a3"/>
+      </w:pPr>
+      <w:r>
         <w:rPr>
           <w:lang w:val="en-US"/>
         </w:rPr>
-      </w:pPr>
+        <w:t>Use</w:t>
+      </w:r>
+      <w:r>
+        <w:t xml:space="preserve"> </w:t>
+      </w:r>
       <w:r>
         <w:rPr>
           <w:lang w:val="en-US"/>
         </w:rPr>
-        <w:t>Use</w:t>
+        <w:t>Cases</w:t>
       </w:r>
       <w:r>
         <w:t xml:space="preserve"> </w:t>
@@ -22,24 +28,12 @@
         <w:rPr>
           <w:lang w:val="en-US"/>
         </w:rPr>
-        <w:t>Cases</w:t>
-      </w:r>
-      <w:r>
-        <w:t xml:space="preserve"> </w:t>
-      </w:r>
-      <w:r>
-        <w:rPr>
-          <w:lang w:val="en-US"/>
-        </w:rPr>
         <w:t>v</w:t>
       </w:r>
       <w:r>
         <w:t>0.</w:t>
       </w:r>
       <w:r>
-        <w:rPr>
-          <w:lang w:val="en-US"/>
-        </w:rPr>
         <w:t>2</w:t>
       </w:r>
     </w:p>
@@ -2634,7 +2628,10 @@
         </w:numPr>
       </w:pPr>
       <w:r>
-        <w:t xml:space="preserve">To σύστημα δίνει την επιλογή για συμμετοχή στον διαγωνισμό. </w:t>
+        <w:t>Το</w:t>
+      </w:r>
+      <w:r>
+        <w:t xml:space="preserve"> σύστημα δίνει την επιλογή για συμμετοχή στον διαγωνισμό. </w:t>
       </w:r>
     </w:p>
     <w:p>
@@ -2646,7 +2643,31 @@
         </w:numPr>
       </w:pPr>
       <w:r>
-        <w:t xml:space="preserve">Ο αθλητής επιλέγει συμμετοχή και το σύστημα εμφανίζει στον αθλητή την επιλογή να πληκτρολογήσει τα κιλά με τα οποία πραγματοποίησε την άσκηση. 8. Ο αθλητής δηλώνει τα κιλά με τα οποία πραγματοποίησε την άσκηση. Το σύστημα ζητά από τον αθλητή βίντεο με την προσπάθεια του. </w:t>
+        <w:t>Ο αθλητής επιλέγει συμμετοχή και το σύστημα εμφανίζει στον αθλητή την επιλογή να πληκτρολογήσει τα κιλά με τα οποία πραγματοποίησε την άσκηση.</w:t>
+      </w:r>
+    </w:p>
+    <w:p>
+      <w:pPr>
+        <w:pStyle w:val="a5"/>
+        <w:numPr>
+          <w:ilvl w:val="0"/>
+          <w:numId w:val="26"/>
+        </w:numPr>
+      </w:pPr>
+      <w:r>
+        <w:t xml:space="preserve">Ο αθλητής δηλώνει τα κιλά με τα οποία πραγματοποίησε την άσκηση. </w:t>
+      </w:r>
+    </w:p>
+    <w:p>
+      <w:pPr>
+        <w:pStyle w:val="a5"/>
+        <w:numPr>
+          <w:ilvl w:val="0"/>
+          <w:numId w:val="26"/>
+        </w:numPr>
+      </w:pPr>
+      <w:r>
+        <w:t xml:space="preserve">Το σύστημα ζητά από τον αθλητή βίντεο με την προσπάθεια του. </w:t>
       </w:r>
     </w:p>
     <w:p>

</xml_diff>

<commit_message>
Update use case and robustness
</commit_message>
<xml_diff>
--- a/UseCases/UseCases.docx
+++ b/UseCases/UseCases.docx
@@ -41,12 +41,14 @@
       <w:pPr>
         <w:pStyle w:val="a4"/>
       </w:pPr>
+      <w:proofErr w:type="spellStart"/>
       <w:r>
         <w:rPr>
           <w:lang w:val="en-US"/>
         </w:rPr>
         <w:t>GymBuddy</w:t>
       </w:r>
+      <w:proofErr w:type="spellEnd"/>
     </w:p>
     <w:p>
       <w:r>
@@ -281,6 +283,7 @@
         </w:rPr>
         <w:t xml:space="preserve">μας αναπτύσσεται στο </w:t>
       </w:r>
+      <w:proofErr w:type="spellStart"/>
       <w:r>
         <w:rPr>
           <w:i/>
@@ -290,6 +293,7 @@
         </w:rPr>
         <w:t>Github</w:t>
       </w:r>
+      <w:proofErr w:type="spellEnd"/>
       <w:r>
         <w:rPr>
           <w:i/>
@@ -859,7 +863,23 @@
         </w:numPr>
       </w:pPr>
       <w:r>
-        <w:t xml:space="preserve">Στην οθόνη ¨προφίλ χρήστη¨ ο γυμναστής επιλέγει «review video». </w:t>
+        <w:t>Στην οθόνη ¨προφίλ χρήστη¨ ο γυμναστής επιλέγει «</w:t>
+      </w:r>
+      <w:proofErr w:type="spellStart"/>
+      <w:r>
+        <w:t>review</w:t>
+      </w:r>
+      <w:proofErr w:type="spellEnd"/>
+      <w:r>
+        <w:t xml:space="preserve"> </w:t>
+      </w:r>
+      <w:proofErr w:type="spellStart"/>
+      <w:r>
+        <w:t>video</w:t>
+      </w:r>
+      <w:proofErr w:type="spellEnd"/>
+      <w:r>
+        <w:t xml:space="preserve">». </w:t>
       </w:r>
     </w:p>
     <w:p>
@@ -944,7 +964,23 @@
     </w:p>
     <w:p>
       <w:r>
-        <w:t xml:space="preserve">5.2 Το σύστημα εμφανίζει την οθόνη «give feedback». </w:t>
+        <w:t>5.2 Το σύστημα εμφανίζει την οθόνη «</w:t>
+      </w:r>
+      <w:proofErr w:type="spellStart"/>
+      <w:r>
+        <w:t>give</w:t>
+      </w:r>
+      <w:proofErr w:type="spellEnd"/>
+      <w:r>
+        <w:t xml:space="preserve"> </w:t>
+      </w:r>
+      <w:proofErr w:type="spellStart"/>
+      <w:r>
+        <w:t>feedback</w:t>
+      </w:r>
+      <w:proofErr w:type="spellEnd"/>
+      <w:r>
+        <w:t xml:space="preserve">». </w:t>
       </w:r>
     </w:p>
     <w:p>
@@ -1412,7 +1448,23 @@
     </w:p>
     <w:p>
       <w:r>
-        <w:t xml:space="preserve">5.2 Το σύστημα εμφανίζει στον διαχειριστή την οθόνη «Give feedback». </w:t>
+        <w:t>5.2 Το σύστημα εμφανίζει στον διαχειριστή την οθόνη «</w:t>
+      </w:r>
+      <w:proofErr w:type="spellStart"/>
+      <w:r>
+        <w:t>Give</w:t>
+      </w:r>
+      <w:proofErr w:type="spellEnd"/>
+      <w:r>
+        <w:t xml:space="preserve"> </w:t>
+      </w:r>
+      <w:proofErr w:type="spellStart"/>
+      <w:r>
+        <w:t>feedback</w:t>
+      </w:r>
+      <w:proofErr w:type="spellEnd"/>
+      <w:r>
+        <w:t xml:space="preserve">». </w:t>
       </w:r>
     </w:p>
     <w:p>
@@ -1695,7 +1747,47 @@
         </w:numPr>
       </w:pPr>
       <w:r>
-        <w:t xml:space="preserve">Ο αθλητής επιλέγει από την οθόνη «Home Page» την επιλογή «Find a workout plan» </w:t>
+        <w:t>Ο αθλητής επιλέγει από την οθόνη «</w:t>
+      </w:r>
+      <w:proofErr w:type="spellStart"/>
+      <w:r>
+        <w:t>Home</w:t>
+      </w:r>
+      <w:proofErr w:type="spellEnd"/>
+      <w:r>
+        <w:t xml:space="preserve"> </w:t>
+      </w:r>
+      <w:proofErr w:type="spellStart"/>
+      <w:r>
+        <w:t>Page</w:t>
+      </w:r>
+      <w:proofErr w:type="spellEnd"/>
+      <w:r>
+        <w:t>» την επιλογή «</w:t>
+      </w:r>
+      <w:proofErr w:type="spellStart"/>
+      <w:r>
+        <w:t>Find</w:t>
+      </w:r>
+      <w:proofErr w:type="spellEnd"/>
+      <w:r>
+        <w:t xml:space="preserve"> a </w:t>
+      </w:r>
+      <w:proofErr w:type="spellStart"/>
+      <w:r>
+        <w:t>workout</w:t>
+      </w:r>
+      <w:proofErr w:type="spellEnd"/>
+      <w:r>
+        <w:t xml:space="preserve"> </w:t>
+      </w:r>
+      <w:proofErr w:type="spellStart"/>
+      <w:r>
+        <w:t>plan</w:t>
+      </w:r>
+      <w:proofErr w:type="spellEnd"/>
+      <w:r>
+        <w:t xml:space="preserve">» </w:t>
       </w:r>
     </w:p>
     <w:p>
@@ -1779,7 +1871,23 @@
         </w:numPr>
       </w:pPr>
       <w:r>
-        <w:t>Το σύστημα εμφανίζει την οθόνη «Home Page».</w:t>
+        <w:t>Το σύστημα εμφανίζει την οθόνη «</w:t>
+      </w:r>
+      <w:proofErr w:type="spellStart"/>
+      <w:r>
+        <w:t>Home</w:t>
+      </w:r>
+      <w:proofErr w:type="spellEnd"/>
+      <w:r>
+        <w:t xml:space="preserve"> </w:t>
+      </w:r>
+      <w:proofErr w:type="spellStart"/>
+      <w:r>
+        <w:t>Page</w:t>
+      </w:r>
+      <w:proofErr w:type="spellEnd"/>
+      <w:r>
+        <w:t>».</w:t>
       </w:r>
     </w:p>
     <w:p>
@@ -1947,7 +2055,15 @@
     </w:p>
     <w:p>
       <w:r>
-        <w:t xml:space="preserve">4.2 Το σύστημα διαπιστώνει ότι η τιμή είναι στα επιτρεπτά όρια (θετική ποσότητα), οπότε σημειώνει την αλλαγή στο session της προπόνησης. </w:t>
+        <w:t xml:space="preserve">4.2 Το σύστημα διαπιστώνει ότι η τιμή είναι στα επιτρεπτά όρια (θετική ποσότητα), οπότε σημειώνει την αλλαγή στο </w:t>
+      </w:r>
+      <w:proofErr w:type="spellStart"/>
+      <w:r>
+        <w:t>session</w:t>
+      </w:r>
+      <w:proofErr w:type="spellEnd"/>
+      <w:r>
+        <w:t xml:space="preserve"> της προπόνησης. </w:t>
       </w:r>
     </w:p>
     <w:p>
@@ -1981,7 +2097,39 @@
         </w:numPr>
       </w:pPr>
       <w:r>
-        <w:t xml:space="preserve">O αθλητής επιλέγει «Start a workout» από την οθόνη «Home Page» </w:t>
+        <w:t>O αθλητής επιλέγει «</w:t>
+      </w:r>
+      <w:proofErr w:type="spellStart"/>
+      <w:r>
+        <w:t>Start</w:t>
+      </w:r>
+      <w:proofErr w:type="spellEnd"/>
+      <w:r>
+        <w:t xml:space="preserve"> a </w:t>
+      </w:r>
+      <w:proofErr w:type="spellStart"/>
+      <w:r>
+        <w:t>workout</w:t>
+      </w:r>
+      <w:proofErr w:type="spellEnd"/>
+      <w:r>
+        <w:t>» από την οθόνη «</w:t>
+      </w:r>
+      <w:proofErr w:type="spellStart"/>
+      <w:r>
+        <w:t>Home</w:t>
+      </w:r>
+      <w:proofErr w:type="spellEnd"/>
+      <w:r>
+        <w:t xml:space="preserve"> </w:t>
+      </w:r>
+      <w:proofErr w:type="spellStart"/>
+      <w:r>
+        <w:t>Page</w:t>
+      </w:r>
+      <w:proofErr w:type="spellEnd"/>
+      <w:r>
+        <w:t xml:space="preserve">» </w:t>
       </w:r>
     </w:p>
     <w:p>
@@ -2124,7 +2272,15 @@
     </w:p>
     <w:p>
       <w:r>
-        <w:t xml:space="preserve">6.3 Ο αθλητής επιβεβαιώνει την επιλογή του, οπότε το session τερματίζεται. </w:t>
+        <w:t xml:space="preserve">6.3 Ο αθλητής επιβεβαιώνει την επιλογή του, οπότε το </w:t>
+      </w:r>
+      <w:proofErr w:type="spellStart"/>
+      <w:r>
+        <w:t>session</w:t>
+      </w:r>
+      <w:proofErr w:type="spellEnd"/>
+      <w:r>
+        <w:t xml:space="preserve"> τερματίζεται. </w:t>
       </w:r>
     </w:p>
     <w:p>
@@ -2161,7 +2317,15 @@
     </w:p>
     <w:p>
       <w:r>
-        <w:t xml:space="preserve">8.1 Το σύστημα καταγράφει την άσκηση που μόλις ολοκληρώθηκε και δεν επιτρέπει στον αθλητή να την επανεπιλέξει. </w:t>
+        <w:t xml:space="preserve">8.1 Το σύστημα καταγράφει την άσκηση που μόλις ολοκληρώθηκε και δεν επιτρέπει στον αθλητή να την </w:t>
+      </w:r>
+      <w:proofErr w:type="spellStart"/>
+      <w:r>
+        <w:t>επανεπιλέξει</w:t>
+      </w:r>
+      <w:proofErr w:type="spellEnd"/>
+      <w:r>
+        <w:t xml:space="preserve">. </w:t>
       </w:r>
     </w:p>
     <w:p>
@@ -2211,6 +2375,9 @@
         <w:t>Buddy</w:t>
       </w:r>
       <w:r>
+        <w:t xml:space="preserve"> ή γυμναστή</w:t>
+      </w:r>
+      <w:r>
         <w:t xml:space="preserve"> » (</w:t>
       </w:r>
       <w:r>
@@ -2229,8 +2396,21 @@
         </w:numPr>
       </w:pPr>
       <w:r>
-        <w:t>Ο αθλητής επιλέγει εύρεση Gym Buddy</w:t>
-      </w:r>
+        <w:t xml:space="preserve">Ο αθλητής επιλέγει εύρεση </w:t>
+      </w:r>
+      <w:proofErr w:type="spellStart"/>
+      <w:r>
+        <w:t>Gym</w:t>
+      </w:r>
+      <w:proofErr w:type="spellEnd"/>
+      <w:r>
+        <w:t xml:space="preserve"> </w:t>
+      </w:r>
+      <w:proofErr w:type="spellStart"/>
+      <w:r>
+        <w:t>Buddy</w:t>
+      </w:r>
+      <w:proofErr w:type="spellEnd"/>
       <w:r>
         <w:t>.</w:t>
       </w:r>
@@ -2268,7 +2448,39 @@
         </w:numPr>
       </w:pPr>
       <w:r>
-        <w:t xml:space="preserve">Το σύστημα αναζητεί αθλητές που δεν έχουν Gym Buddy. Το σύστημα εμφανίζει την λίστα με τους ελεύθερους Gym Buddy. </w:t>
+        <w:t xml:space="preserve">Το σύστημα αναζητεί αθλητές που δεν έχουν </w:t>
+      </w:r>
+      <w:proofErr w:type="spellStart"/>
+      <w:r>
+        <w:t>Gym</w:t>
+      </w:r>
+      <w:proofErr w:type="spellEnd"/>
+      <w:r>
+        <w:t xml:space="preserve"> </w:t>
+      </w:r>
+      <w:proofErr w:type="spellStart"/>
+      <w:r>
+        <w:t>Buddy</w:t>
+      </w:r>
+      <w:proofErr w:type="spellEnd"/>
+      <w:r>
+        <w:t xml:space="preserve">. Το σύστημα εμφανίζει την λίστα με τους ελεύθερους </w:t>
+      </w:r>
+      <w:proofErr w:type="spellStart"/>
+      <w:r>
+        <w:t>Gym</w:t>
+      </w:r>
+      <w:proofErr w:type="spellEnd"/>
+      <w:r>
+        <w:t xml:space="preserve"> </w:t>
+      </w:r>
+      <w:proofErr w:type="spellStart"/>
+      <w:r>
+        <w:t>Buddy</w:t>
+      </w:r>
+      <w:proofErr w:type="spellEnd"/>
+      <w:r>
+        <w:t xml:space="preserve">. </w:t>
       </w:r>
     </w:p>
     <w:p>
@@ -2280,7 +2492,23 @@
         </w:numPr>
       </w:pPr>
       <w:r>
-        <w:t xml:space="preserve">O αθλητής επιλέγει Gym Buddy. </w:t>
+        <w:t xml:space="preserve">O αθλητής επιλέγει </w:t>
+      </w:r>
+      <w:proofErr w:type="spellStart"/>
+      <w:r>
+        <w:t>Gym</w:t>
+      </w:r>
+      <w:proofErr w:type="spellEnd"/>
+      <w:r>
+        <w:t xml:space="preserve"> </w:t>
+      </w:r>
+      <w:proofErr w:type="spellStart"/>
+      <w:r>
+        <w:t>Buddy</w:t>
+      </w:r>
+      <w:proofErr w:type="spellEnd"/>
+      <w:r>
+        <w:t xml:space="preserve">. </w:t>
       </w:r>
     </w:p>
     <w:p>
@@ -2292,7 +2520,39 @@
         </w:numPr>
       </w:pPr>
       <w:r>
-        <w:t xml:space="preserve">Το σύστημα δείχνει στον αθλητή το προφίλ του Gym Buddy και του δίνει την επιλογή αιτήματος για να γίνουν Gym Buddys. </w:t>
+        <w:t xml:space="preserve">Το σύστημα δείχνει στον αθλητή το προφίλ του </w:t>
+      </w:r>
+      <w:proofErr w:type="spellStart"/>
+      <w:r>
+        <w:t>Gym</w:t>
+      </w:r>
+      <w:proofErr w:type="spellEnd"/>
+      <w:r>
+        <w:t xml:space="preserve"> </w:t>
+      </w:r>
+      <w:proofErr w:type="spellStart"/>
+      <w:r>
+        <w:t>Buddy</w:t>
+      </w:r>
+      <w:proofErr w:type="spellEnd"/>
+      <w:r>
+        <w:t xml:space="preserve"> και του δίνει την επιλογή αιτήματος για να γίνουν </w:t>
+      </w:r>
+      <w:proofErr w:type="spellStart"/>
+      <w:r>
+        <w:t>Gym</w:t>
+      </w:r>
+      <w:proofErr w:type="spellEnd"/>
+      <w:r>
+        <w:t xml:space="preserve"> </w:t>
+      </w:r>
+      <w:proofErr w:type="spellStart"/>
+      <w:r>
+        <w:t>Buddys</w:t>
+      </w:r>
+      <w:proofErr w:type="spellEnd"/>
+      <w:r>
+        <w:t xml:space="preserve">. </w:t>
       </w:r>
     </w:p>
     <w:p>
@@ -2304,7 +2564,23 @@
         </w:numPr>
       </w:pPr>
       <w:r>
-        <w:t>Ο αθλητής στέλνει αίτημα για να γίνουν Gym Buddys.</w:t>
+        <w:t xml:space="preserve">Ο αθλητής στέλνει αίτημα για να γίνουν </w:t>
+      </w:r>
+      <w:proofErr w:type="spellStart"/>
+      <w:r>
+        <w:t>Gym</w:t>
+      </w:r>
+      <w:proofErr w:type="spellEnd"/>
+      <w:r>
+        <w:t xml:space="preserve"> </w:t>
+      </w:r>
+      <w:proofErr w:type="spellStart"/>
+      <w:r>
+        <w:t>Buddys</w:t>
+      </w:r>
+      <w:proofErr w:type="spellEnd"/>
+      <w:r>
+        <w:t>.</w:t>
       </w:r>
       <w:r>
         <w:t>».</w:t>
@@ -2314,16 +2590,70 @@
       <w:pPr>
         <w:pStyle w:val="2"/>
       </w:pPr>
+    </w:p>
+    <w:p>
+      <w:pPr>
+        <w:pStyle w:val="2"/>
+        <w:rPr>
+          <w:lang w:val="en-GB"/>
+        </w:rPr>
+      </w:pPr>
       <w:r>
         <w:t>Εναλλακτική Ροή 1</w:t>
       </w:r>
       <w:r>
+        <w:rPr>
+          <w:lang w:val="en-GB"/>
+        </w:rPr>
         <w:t>:</w:t>
       </w:r>
     </w:p>
     <w:p>
-      <w:r>
-        <w:t xml:space="preserve">6.1 O αθλητής δεν θέλει να γίνει Gym Buddy με τον συγκεκριμένο αθλητή. </w:t>
+      <w:pPr>
+        <w:rPr>
+          <w:lang w:val="en-GB"/>
+        </w:rPr>
+      </w:pPr>
+    </w:p>
+    <w:p/>
+    <w:p>
+      <w:pPr>
+        <w:pStyle w:val="2"/>
+      </w:pPr>
+    </w:p>
+    <w:p>
+      <w:pPr>
+        <w:pStyle w:val="2"/>
+      </w:pPr>
+      <w:r>
+        <w:t xml:space="preserve">Εναλλακτική Ροή </w:t>
+      </w:r>
+      <w:r>
+        <w:t>2</w:t>
+      </w:r>
+      <w:r>
+        <w:t>:</w:t>
+      </w:r>
+    </w:p>
+    <w:p>
+      <w:r>
+        <w:t xml:space="preserve">6.1 O αθλητής δεν θέλει να γίνει </w:t>
+      </w:r>
+      <w:proofErr w:type="spellStart"/>
+      <w:r>
+        <w:t>Gym</w:t>
+      </w:r>
+      <w:proofErr w:type="spellEnd"/>
+      <w:r>
+        <w:t xml:space="preserve"> </w:t>
+      </w:r>
+      <w:proofErr w:type="spellStart"/>
+      <w:r>
+        <w:t>Buddy</w:t>
+      </w:r>
+      <w:proofErr w:type="spellEnd"/>
+      <w:r>
+        <w:t xml:space="preserve"> με τον συγκεκριμένο αθλητή. </w:t>
       </w:r>
     </w:p>
     <w:p>
@@ -2414,7 +2744,6 @@
         <w:rPr>
           <w:rStyle w:val="1Char"/>
         </w:rPr>
-        <w:lastRenderedPageBreak/>
         <w:t>Βασική Ροή «Εύρεση γυμναστή» (Άρης)</w:t>
       </w:r>
       <w:r>
@@ -2679,7 +3008,15 @@
         </w:numPr>
       </w:pPr>
       <w:r>
-        <w:t xml:space="preserve">Ο αθλητής κάνει upload το βίντεο. </w:t>
+        <w:t xml:space="preserve">Ο αθλητής κάνει </w:t>
+      </w:r>
+      <w:proofErr w:type="spellStart"/>
+      <w:r>
+        <w:t>upload</w:t>
+      </w:r>
+      <w:proofErr w:type="spellEnd"/>
+      <w:r>
+        <w:t xml:space="preserve"> το βίντεο. </w:t>
       </w:r>
     </w:p>
     <w:p>
@@ -2737,7 +3074,15 @@
         <w:jc w:val="both"/>
       </w:pPr>
       <w:r>
-        <w:t xml:space="preserve">9.1 Ο αθλητή δεν κάνει upload το βίντεο. </w:t>
+        <w:t xml:space="preserve">9.1 Ο αθλητή δεν κάνει </w:t>
+      </w:r>
+      <w:proofErr w:type="spellStart"/>
+      <w:r>
+        <w:t>upload</w:t>
+      </w:r>
+      <w:proofErr w:type="spellEnd"/>
+      <w:r>
+        <w:t xml:space="preserve"> το βίντεο. </w:t>
       </w:r>
     </w:p>
     <w:p>

</xml_diff>